<commit_message>
Final tech spec edits
tech spec done.
</commit_message>
<xml_diff>
--- a/MIlestone 1 Docs/CECS491A Tech Spec.docx
+++ b/MIlestone 1 Docs/CECS491A Tech Spec.docx
@@ -285,23 +285,16 @@
     <w:p>
       <w:pPr>
         <w:pStyle w:val="Heading1"/>
-        <w:rPr>
-          <w:b w:val="1"/>
-        </w:rPr>
+        <w:rPr/>
       </w:pPr>
       <w:bookmarkStart w:colFirst="0" w:colLast="0" w:name="_4vkiiybhuky9" w:id="4"/>
       <w:bookmarkEnd w:id="4"/>
-      <w:commentRangeStart w:id="0"/>
       <w:r>
         <w:rPr>
           <w:b w:val="1"/>
           <w:rtl w:val="0"/>
         </w:rPr>
         <w:t xml:space="preserve">2 Technical Specifications</w:t>
-      </w:r>
-      <w:commentRangeEnd w:id="0"/>
-      <w:r>
-        <w:commentReference w:id="0"/>
       </w:r>
       <w:r>
         <w:rPr>
@@ -378,7 +371,6 @@
         </w:rPr>
         <w:t xml:space="preserve">Code editor used to compile and build the </w:t>
       </w:r>
-      <w:commentRangeStart w:id="1"/>
       <w:r>
         <w:rPr>
           <w:rFonts w:ascii="Times New Roman" w:cs="Times New Roman" w:eastAsia="Times New Roman" w:hAnsi="Times New Roman"/>
@@ -388,18 +380,134 @@
         </w:rPr>
         <w:t xml:space="preserve">majority</w:t>
       </w:r>
-      <w:commentRangeEnd w:id="1"/>
-      <w:r>
-        <w:commentReference w:id="1"/>
-      </w:r>
-      <w:r>
-        <w:rPr>
-          <w:rFonts w:ascii="Times New Roman" w:cs="Times New Roman" w:eastAsia="Times New Roman" w:hAnsi="Times New Roman"/>
-          <w:sz w:val="24"/>
-          <w:szCs w:val="24"/>
-          <w:rtl w:val="0"/>
-        </w:rPr>
-        <w:t xml:space="preserve"> of our code.</w:t>
+      <w:r>
+        <w:rPr>
+          <w:rFonts w:ascii="Times New Roman" w:cs="Times New Roman" w:eastAsia="Times New Roman" w:hAnsi="Times New Roman"/>
+          <w:sz w:val="24"/>
+          <w:szCs w:val="24"/>
+          <w:rtl w:val="0"/>
+        </w:rPr>
+        <w:t xml:space="preserve"> of our code</w:t>
+      </w:r>
+    </w:p>
+    <w:p>
+      <w:pPr>
+        <w:numPr>
+          <w:ilvl w:val="1"/>
+          <w:numId w:val="3"/>
+        </w:numPr>
+        <w:ind w:left="1440" w:hanging="360"/>
+        <w:rPr>
+          <w:rFonts w:ascii="Times New Roman" w:cs="Times New Roman" w:eastAsia="Times New Roman" w:hAnsi="Times New Roman"/>
+          <w:sz w:val="24"/>
+          <w:szCs w:val="24"/>
+          <w:u w:val="none"/>
+        </w:rPr>
+      </w:pPr>
+      <w:r>
+        <w:rPr>
+          <w:rFonts w:ascii="Times New Roman" w:cs="Times New Roman" w:eastAsia="Times New Roman" w:hAnsi="Times New Roman"/>
+          <w:sz w:val="24"/>
+          <w:szCs w:val="24"/>
+          <w:rtl w:val="0"/>
+        </w:rPr>
+        <w:t xml:space="preserve">Has lots of built in support for approved language on the technology stack such as C# </w:t>
+      </w:r>
+    </w:p>
+    <w:p>
+      <w:pPr>
+        <w:numPr>
+          <w:ilvl w:val="1"/>
+          <w:numId w:val="3"/>
+        </w:numPr>
+        <w:ind w:left="1440" w:hanging="360"/>
+        <w:rPr>
+          <w:rFonts w:ascii="Times New Roman" w:cs="Times New Roman" w:eastAsia="Times New Roman" w:hAnsi="Times New Roman"/>
+          <w:sz w:val="24"/>
+          <w:szCs w:val="24"/>
+          <w:u w:val="none"/>
+        </w:rPr>
+      </w:pPr>
+      <w:r>
+        <w:rPr>
+          <w:rFonts w:ascii="Times New Roman" w:cs="Times New Roman" w:eastAsia="Times New Roman" w:hAnsi="Times New Roman"/>
+          <w:sz w:val="24"/>
+          <w:szCs w:val="24"/>
+          <w:rtl w:val="0"/>
+        </w:rPr>
+        <w:t xml:space="preserve">Robust application that supports many different languages and allows for agility in decision making of technologies to use</w:t>
+      </w:r>
+    </w:p>
+    <w:p>
+      <w:pPr>
+        <w:numPr>
+          <w:ilvl w:val="1"/>
+          <w:numId w:val="3"/>
+        </w:numPr>
+        <w:ind w:left="1440" w:hanging="360"/>
+        <w:rPr>
+          <w:rFonts w:ascii="Times New Roman" w:cs="Times New Roman" w:eastAsia="Times New Roman" w:hAnsi="Times New Roman"/>
+          <w:sz w:val="24"/>
+          <w:szCs w:val="24"/>
+          <w:u w:val="none"/>
+        </w:rPr>
+      </w:pPr>
+      <w:r>
+        <w:rPr>
+          <w:rFonts w:ascii="Times New Roman" w:cs="Times New Roman" w:eastAsia="Times New Roman" w:hAnsi="Times New Roman"/>
+          <w:sz w:val="24"/>
+          <w:szCs w:val="24"/>
+          <w:rtl w:val="0"/>
+        </w:rPr>
+        <w:t xml:space="preserve">Supports many different features for debugging and testing application code </w:t>
+      </w:r>
+    </w:p>
+    <w:p>
+      <w:pPr>
+        <w:numPr>
+          <w:ilvl w:val="1"/>
+          <w:numId w:val="3"/>
+        </w:numPr>
+        <w:ind w:left="1440" w:hanging="360"/>
+        <w:rPr>
+          <w:rFonts w:ascii="Times New Roman" w:cs="Times New Roman" w:eastAsia="Times New Roman" w:hAnsi="Times New Roman"/>
+          <w:sz w:val="24"/>
+          <w:szCs w:val="24"/>
+          <w:u w:val="none"/>
+        </w:rPr>
+      </w:pPr>
+      <w:r>
+        <w:rPr>
+          <w:rFonts w:ascii="Times New Roman" w:cs="Times New Roman" w:eastAsia="Times New Roman" w:hAnsi="Times New Roman"/>
+          <w:sz w:val="24"/>
+          <w:szCs w:val="24"/>
+          <w:rtl w:val="0"/>
+        </w:rPr>
+        <w:t xml:space="preserve">Industry supported application that the team has experience with and beneficial skills will be utilized after the project is completed</w:t>
+      </w:r>
+    </w:p>
+    <w:p>
+      <w:pPr>
+        <w:numPr>
+          <w:ilvl w:val="1"/>
+          <w:numId w:val="3"/>
+        </w:numPr>
+        <w:ind w:left="1440" w:hanging="360"/>
+        <w:rPr>
+          <w:rFonts w:ascii="Times New Roman" w:cs="Times New Roman" w:eastAsia="Times New Roman" w:hAnsi="Times New Roman"/>
+          <w:sz w:val="24"/>
+          <w:szCs w:val="24"/>
+          <w:u w:val="none"/>
+        </w:rPr>
+      </w:pPr>
+      <w:r>
+        <w:rPr>
+          <w:rFonts w:ascii="Times New Roman" w:cs="Times New Roman" w:eastAsia="Times New Roman" w:hAnsi="Times New Roman"/>
+          <w:sz w:val="24"/>
+          <w:szCs w:val="24"/>
+          <w:rtl w:val="0"/>
+        </w:rPr>
+        <w:t xml:space="preserve">Microsoft application that has capabilities of connecting to approved frameworks such as .NET as well as other microsoft applications </w:t>
       </w:r>
     </w:p>
     <w:p>
@@ -423,8 +531,122 @@
           <w:u w:val="single"/>
           <w:rtl w:val="0"/>
         </w:rPr>
-        <w:t xml:space="preserve">IIS 10 (Ver </w:t>
-      </w:r>
+        <w:t xml:space="preserve">IIS 10+</w:t>
+      </w:r>
+      <w:r>
+        <w:rPr>
+          <w:rtl w:val="0"/>
+        </w:rPr>
+      </w:r>
+    </w:p>
+    <w:p>
+      <w:pPr>
+        <w:numPr>
+          <w:ilvl w:val="1"/>
+          <w:numId w:val="3"/>
+        </w:numPr>
+        <w:ind w:left="1440" w:hanging="360"/>
+        <w:rPr>
+          <w:rFonts w:ascii="Times New Roman" w:cs="Times New Roman" w:eastAsia="Times New Roman" w:hAnsi="Times New Roman"/>
+          <w:sz w:val="24"/>
+          <w:szCs w:val="24"/>
+        </w:rPr>
+      </w:pPr>
+      <w:r>
+        <w:rPr>
+          <w:rFonts w:ascii="Times New Roman" w:cs="Times New Roman" w:eastAsia="Times New Roman" w:hAnsi="Times New Roman"/>
+          <w:sz w:val="24"/>
+          <w:szCs w:val="24"/>
+          <w:rtl w:val="0"/>
+        </w:rPr>
+        <w:t xml:space="preserve">Web Server used to easily manage and reliably host our web applications.</w:t>
+      </w:r>
+    </w:p>
+    <w:p>
+      <w:pPr>
+        <w:numPr>
+          <w:ilvl w:val="1"/>
+          <w:numId w:val="3"/>
+        </w:numPr>
+        <w:ind w:left="1440" w:hanging="360"/>
+        <w:rPr>
+          <w:rFonts w:ascii="Times New Roman" w:cs="Times New Roman" w:eastAsia="Times New Roman" w:hAnsi="Times New Roman"/>
+          <w:sz w:val="24"/>
+          <w:szCs w:val="24"/>
+          <w:u w:val="none"/>
+        </w:rPr>
+      </w:pPr>
+      <w:r>
+        <w:rPr>
+          <w:rFonts w:ascii="Times New Roman" w:cs="Times New Roman" w:eastAsia="Times New Roman" w:hAnsi="Times New Roman"/>
+          <w:sz w:val="24"/>
+          <w:szCs w:val="24"/>
+          <w:rtl w:val="0"/>
+        </w:rPr>
+        <w:t xml:space="preserve">Supports and has compatibility with C#.</w:t>
+      </w:r>
+    </w:p>
+    <w:p>
+      <w:pPr>
+        <w:numPr>
+          <w:ilvl w:val="1"/>
+          <w:numId w:val="3"/>
+        </w:numPr>
+        <w:ind w:left="1440" w:hanging="360"/>
+        <w:rPr>
+          <w:rFonts w:ascii="Times New Roman" w:cs="Times New Roman" w:eastAsia="Times New Roman" w:hAnsi="Times New Roman"/>
+          <w:sz w:val="24"/>
+          <w:szCs w:val="24"/>
+          <w:u w:val="none"/>
+        </w:rPr>
+      </w:pPr>
+      <w:r>
+        <w:rPr>
+          <w:rFonts w:ascii="Times New Roman" w:cs="Times New Roman" w:eastAsia="Times New Roman" w:hAnsi="Times New Roman"/>
+          <w:sz w:val="24"/>
+          <w:szCs w:val="24"/>
+          <w:rtl w:val="0"/>
+        </w:rPr>
+        <w:t xml:space="preserve">Microsoft supported web server which has compatibility with .net and supports many different security features and authentication mechanics </w:t>
+      </w:r>
+    </w:p>
+    <w:p>
+      <w:pPr>
+        <w:numPr>
+          <w:ilvl w:val="1"/>
+          <w:numId w:val="3"/>
+        </w:numPr>
+        <w:ind w:left="1440" w:hanging="360"/>
+        <w:rPr>
+          <w:rFonts w:ascii="Times New Roman" w:cs="Times New Roman" w:eastAsia="Times New Roman" w:hAnsi="Times New Roman"/>
+          <w:sz w:val="24"/>
+          <w:szCs w:val="24"/>
+          <w:u w:val="none"/>
+        </w:rPr>
+      </w:pPr>
+      <w:r>
+        <w:rPr>
+          <w:rFonts w:ascii="Times New Roman" w:cs="Times New Roman" w:eastAsia="Times New Roman" w:hAnsi="Times New Roman"/>
+          <w:sz w:val="24"/>
+          <w:szCs w:val="24"/>
+          <w:rtl w:val="0"/>
+        </w:rPr>
+        <w:t xml:space="preserve">User friendly interface that is helpful for development team inexperienced in using web servers</w:t>
+      </w:r>
+    </w:p>
+    <w:p>
+      <w:pPr>
+        <w:numPr>
+          <w:ilvl w:val="0"/>
+          <w:numId w:val="3"/>
+        </w:numPr>
+        <w:ind w:left="720" w:hanging="360"/>
+        <w:rPr>
+          <w:rFonts w:ascii="Times New Roman" w:cs="Times New Roman" w:eastAsia="Times New Roman" w:hAnsi="Times New Roman"/>
+          <w:sz w:val="24"/>
+          <w:szCs w:val="24"/>
+        </w:rPr>
+      </w:pPr>
       <w:r>
         <w:rPr>
           <w:rFonts w:ascii="Times New Roman" w:cs="Times New Roman" w:eastAsia="Times New Roman" w:hAnsi="Times New Roman"/>
@@ -433,54 +655,7 @@
           <w:u w:val="single"/>
           <w:rtl w:val="0"/>
         </w:rPr>
-        <w:t xml:space="preserve">10.0.17763.1)</w:t>
-      </w:r>
-    </w:p>
-    <w:p>
-      <w:pPr>
-        <w:numPr>
-          <w:ilvl w:val="1"/>
-          <w:numId w:val="3"/>
-        </w:numPr>
-        <w:ind w:left="1440" w:hanging="360"/>
-        <w:rPr>
-          <w:rFonts w:ascii="Times New Roman" w:cs="Times New Roman" w:eastAsia="Times New Roman" w:hAnsi="Times New Roman"/>
-          <w:sz w:val="24"/>
-          <w:szCs w:val="24"/>
-        </w:rPr>
-      </w:pPr>
-      <w:r>
-        <w:rPr>
-          <w:rFonts w:ascii="Times New Roman" w:cs="Times New Roman" w:eastAsia="Times New Roman" w:hAnsi="Times New Roman"/>
-          <w:sz w:val="24"/>
-          <w:szCs w:val="24"/>
-          <w:rtl w:val="0"/>
-        </w:rPr>
-        <w:t xml:space="preserve">Web Server used to easily manage and reliably host our web applications.</w:t>
-      </w:r>
-    </w:p>
-    <w:p>
-      <w:pPr>
-        <w:numPr>
-          <w:ilvl w:val="0"/>
-          <w:numId w:val="3"/>
-        </w:numPr>
-        <w:ind w:left="720" w:hanging="360"/>
-        <w:rPr>
-          <w:rFonts w:ascii="Times New Roman" w:cs="Times New Roman" w:eastAsia="Times New Roman" w:hAnsi="Times New Roman"/>
-          <w:sz w:val="24"/>
-          <w:szCs w:val="24"/>
-        </w:rPr>
-      </w:pPr>
-      <w:r>
-        <w:rPr>
-          <w:rFonts w:ascii="Times New Roman" w:cs="Times New Roman" w:eastAsia="Times New Roman" w:hAnsi="Times New Roman"/>
-          <w:sz w:val="24"/>
-          <w:szCs w:val="24"/>
-          <w:u w:val="single"/>
-          <w:rtl w:val="0"/>
-        </w:rPr>
-        <w:t xml:space="preserve">SQL Server 2019 (Ver. 15.0. 2000.5)</w:t>
+        <w:t xml:space="preserve">SQL Server Express 2019 (Ver. 15.0. 2000.5)</w:t>
       </w:r>
       <w:r>
         <w:rPr>
@@ -509,6 +684,54 @@
           <w:rtl w:val="0"/>
         </w:rPr>
         <w:t xml:space="preserve">Database server used as a software product to store and retrieve data requested by other software applications.</w:t>
+      </w:r>
+    </w:p>
+    <w:p>
+      <w:pPr>
+        <w:numPr>
+          <w:ilvl w:val="1"/>
+          <w:numId w:val="3"/>
+        </w:numPr>
+        <w:ind w:left="1440" w:hanging="360"/>
+        <w:rPr>
+          <w:rFonts w:ascii="Times New Roman" w:cs="Times New Roman" w:eastAsia="Times New Roman" w:hAnsi="Times New Roman"/>
+          <w:sz w:val="24"/>
+          <w:szCs w:val="24"/>
+          <w:u w:val="none"/>
+        </w:rPr>
+      </w:pPr>
+      <w:r>
+        <w:rPr>
+          <w:rFonts w:ascii="Times New Roman" w:cs="Times New Roman" w:eastAsia="Times New Roman" w:hAnsi="Times New Roman"/>
+          <w:sz w:val="24"/>
+          <w:szCs w:val="24"/>
+          <w:rtl w:val="0"/>
+        </w:rPr>
+        <w:t xml:space="preserve">Microsoft compatibility and being able to support SQL Common Language Runtime.</w:t>
+      </w:r>
+    </w:p>
+    <w:p>
+      <w:pPr>
+        <w:numPr>
+          <w:ilvl w:val="1"/>
+          <w:numId w:val="3"/>
+        </w:numPr>
+        <w:ind w:left="1440" w:hanging="360"/>
+        <w:rPr>
+          <w:rFonts w:ascii="Times New Roman" w:cs="Times New Roman" w:eastAsia="Times New Roman" w:hAnsi="Times New Roman"/>
+          <w:sz w:val="24"/>
+          <w:szCs w:val="24"/>
+          <w:u w:val="none"/>
+        </w:rPr>
+      </w:pPr>
+      <w:r>
+        <w:rPr>
+          <w:rFonts w:ascii="Times New Roman" w:cs="Times New Roman" w:eastAsia="Times New Roman" w:hAnsi="Times New Roman"/>
+          <w:sz w:val="24"/>
+          <w:szCs w:val="24"/>
+          <w:rtl w:val="0"/>
+        </w:rPr>
+        <w:t xml:space="preserve">Team members are familiar with SQL and how to interact with data within databases.</w:t>
       </w:r>
     </w:p>
     <w:p>
@@ -554,7 +777,7 @@
           <w:u w:val="single"/>
           <w:rtl w:val="0"/>
         </w:rPr>
-        <w:t xml:space="preserve">GitHub</w:t>
+        <w:t xml:space="preserve">GitHub (Desktop Ver. 2.9.3+)</w:t>
       </w:r>
     </w:p>
     <w:p>
@@ -586,7 +809,84 @@
           <w:szCs w:val="24"/>
           <w:rtl w:val="0"/>
         </w:rPr>
-        <w:t xml:space="preserve">eb-based application that we are using to collaboratively display our code and other important documents within a repository.</w:t>
+        <w:t xml:space="preserve">eb-based application that we are using to collaboratively display our code and other important documents within a repository. </w:t>
+      </w:r>
+      <w:r>
+        <w:rPr>
+          <w:rtl w:val="0"/>
+        </w:rPr>
+      </w:r>
+    </w:p>
+    <w:p>
+      <w:pPr>
+        <w:numPr>
+          <w:ilvl w:val="1"/>
+          <w:numId w:val="3"/>
+        </w:numPr>
+        <w:ind w:left="1440" w:hanging="360"/>
+        <w:rPr>
+          <w:rFonts w:ascii="Times New Roman" w:cs="Times New Roman" w:eastAsia="Times New Roman" w:hAnsi="Times New Roman"/>
+          <w:sz w:val="24"/>
+          <w:szCs w:val="24"/>
+          <w:u w:val="none"/>
+        </w:rPr>
+      </w:pPr>
+      <w:r>
+        <w:rPr>
+          <w:rFonts w:ascii="Times New Roman" w:cs="Times New Roman" w:eastAsia="Times New Roman" w:hAnsi="Times New Roman"/>
+          <w:sz w:val="24"/>
+          <w:szCs w:val="24"/>
+          <w:rtl w:val="0"/>
+        </w:rPr>
+        <w:t xml:space="preserve">Selected based on the client's request for deliverables to be shown on this application.</w:t>
+      </w:r>
+    </w:p>
+    <w:p>
+      <w:pPr>
+        <w:numPr>
+          <w:ilvl w:val="1"/>
+          <w:numId w:val="3"/>
+        </w:numPr>
+        <w:ind w:left="1440" w:hanging="360"/>
+        <w:rPr>
+          <w:rFonts w:ascii="Times New Roman" w:cs="Times New Roman" w:eastAsia="Times New Roman" w:hAnsi="Times New Roman"/>
+          <w:sz w:val="24"/>
+          <w:szCs w:val="24"/>
+          <w:u w:val="none"/>
+        </w:rPr>
+      </w:pPr>
+      <w:r>
+        <w:rPr>
+          <w:rFonts w:ascii="Times New Roman" w:cs="Times New Roman" w:eastAsia="Times New Roman" w:hAnsi="Times New Roman"/>
+          <w:sz w:val="24"/>
+          <w:szCs w:val="24"/>
+          <w:rtl w:val="0"/>
+        </w:rPr>
+        <w:t xml:space="preserve">Allows for software team to develop code and or documents with reduced conflicts because of version control system </w:t>
+      </w:r>
+    </w:p>
+    <w:p>
+      <w:pPr>
+        <w:numPr>
+          <w:ilvl w:val="1"/>
+          <w:numId w:val="3"/>
+        </w:numPr>
+        <w:ind w:left="1440" w:hanging="360"/>
+        <w:rPr>
+          <w:rFonts w:ascii="Times New Roman" w:cs="Times New Roman" w:eastAsia="Times New Roman" w:hAnsi="Times New Roman"/>
+          <w:sz w:val="24"/>
+          <w:szCs w:val="24"/>
+          <w:u w:val="none"/>
+        </w:rPr>
+      </w:pPr>
+      <w:r>
+        <w:rPr>
+          <w:rFonts w:ascii="Times New Roman" w:cs="Times New Roman" w:eastAsia="Times New Roman" w:hAnsi="Times New Roman"/>
+          <w:sz w:val="24"/>
+          <w:szCs w:val="24"/>
+          <w:rtl w:val="0"/>
+        </w:rPr>
+        <w:t xml:space="preserve">Industry standard application used widely by the team before the project and a good skill set to obtain moving forward</w:t>
       </w:r>
     </w:p>
     <w:p>
@@ -653,6 +953,83 @@
         </w:rPr>
         <w:t xml:space="preserve"> build diagrams for our designs.</w:t>
       </w:r>
+      <w:r>
+        <w:rPr>
+          <w:rtl w:val="0"/>
+        </w:rPr>
+      </w:r>
+    </w:p>
+    <w:p>
+      <w:pPr>
+        <w:numPr>
+          <w:ilvl w:val="1"/>
+          <w:numId w:val="3"/>
+        </w:numPr>
+        <w:ind w:left="1440" w:hanging="360"/>
+        <w:rPr>
+          <w:rFonts w:ascii="Times New Roman" w:cs="Times New Roman" w:eastAsia="Times New Roman" w:hAnsi="Times New Roman"/>
+          <w:sz w:val="24"/>
+          <w:szCs w:val="24"/>
+          <w:u w:val="none"/>
+        </w:rPr>
+      </w:pPr>
+      <w:r>
+        <w:rPr>
+          <w:rFonts w:ascii="Times New Roman" w:cs="Times New Roman" w:eastAsia="Times New Roman" w:hAnsi="Times New Roman"/>
+          <w:sz w:val="24"/>
+          <w:szCs w:val="24"/>
+          <w:rtl w:val="0"/>
+        </w:rPr>
+        <w:t xml:space="preserve">Provides functions that allow easy creation of diagrams and models that demonstrate relations between certain aspects of the application.</w:t>
+      </w:r>
+    </w:p>
+    <w:p>
+      <w:pPr>
+        <w:numPr>
+          <w:ilvl w:val="1"/>
+          <w:numId w:val="3"/>
+        </w:numPr>
+        <w:ind w:left="1440" w:hanging="360"/>
+        <w:rPr>
+          <w:rFonts w:ascii="Times New Roman" w:cs="Times New Roman" w:eastAsia="Times New Roman" w:hAnsi="Times New Roman"/>
+          <w:sz w:val="24"/>
+          <w:szCs w:val="24"/>
+          <w:u w:val="none"/>
+        </w:rPr>
+      </w:pPr>
+      <w:r>
+        <w:rPr>
+          <w:rFonts w:ascii="Times New Roman" w:cs="Times New Roman" w:eastAsia="Times New Roman" w:hAnsi="Times New Roman"/>
+          <w:sz w:val="24"/>
+          <w:szCs w:val="24"/>
+          <w:rtl w:val="0"/>
+        </w:rPr>
+        <w:t xml:space="preserve">Has built in features to support the creation of UML diagrams and includes an accompanying interface that the team has experience utilizing </w:t>
+      </w:r>
+    </w:p>
+    <w:p>
+      <w:pPr>
+        <w:numPr>
+          <w:ilvl w:val="1"/>
+          <w:numId w:val="3"/>
+        </w:numPr>
+        <w:ind w:left="1440" w:hanging="360"/>
+        <w:rPr>
+          <w:rFonts w:ascii="Times New Roman" w:cs="Times New Roman" w:eastAsia="Times New Roman" w:hAnsi="Times New Roman"/>
+          <w:sz w:val="24"/>
+          <w:szCs w:val="24"/>
+          <w:u w:val="none"/>
+        </w:rPr>
+      </w:pPr>
+      <w:r>
+        <w:rPr>
+          <w:rFonts w:ascii="Times New Roman" w:cs="Times New Roman" w:eastAsia="Times New Roman" w:hAnsi="Times New Roman"/>
+          <w:sz w:val="24"/>
+          <w:szCs w:val="24"/>
+          <w:rtl w:val="0"/>
+        </w:rPr>
+        <w:t xml:space="preserve">Supported by google and compatible with sharing features and group editing capabilities.</w:t>
+      </w:r>
     </w:p>
     <w:p>
       <w:pPr>
@@ -727,6 +1104,78 @@
     <w:p>
       <w:pPr>
         <w:numPr>
+          <w:ilvl w:val="1"/>
+          <w:numId w:val="3"/>
+        </w:numPr>
+        <w:ind w:left="1440" w:hanging="360"/>
+        <w:rPr>
+          <w:rFonts w:ascii="Times New Roman" w:cs="Times New Roman" w:eastAsia="Times New Roman" w:hAnsi="Times New Roman"/>
+          <w:sz w:val="24"/>
+          <w:szCs w:val="24"/>
+          <w:u w:val="none"/>
+        </w:rPr>
+      </w:pPr>
+      <w:r>
+        <w:rPr>
+          <w:rFonts w:ascii="Times New Roman" w:cs="Times New Roman" w:eastAsia="Times New Roman" w:hAnsi="Times New Roman"/>
+          <w:sz w:val="24"/>
+          <w:szCs w:val="24"/>
+          <w:rtl w:val="0"/>
+        </w:rPr>
+        <w:t xml:space="preserve">Was used as a way for team members to interact and edit documents that other team members were working on.</w:t>
+      </w:r>
+    </w:p>
+    <w:p>
+      <w:pPr>
+        <w:numPr>
+          <w:ilvl w:val="1"/>
+          <w:numId w:val="3"/>
+        </w:numPr>
+        <w:ind w:left="1440" w:hanging="360"/>
+        <w:rPr>
+          <w:rFonts w:ascii="Times New Roman" w:cs="Times New Roman" w:eastAsia="Times New Roman" w:hAnsi="Times New Roman"/>
+          <w:sz w:val="24"/>
+          <w:szCs w:val="24"/>
+          <w:u w:val="none"/>
+        </w:rPr>
+      </w:pPr>
+      <w:r>
+        <w:rPr>
+          <w:rFonts w:ascii="Times New Roman" w:cs="Times New Roman" w:eastAsia="Times New Roman" w:hAnsi="Times New Roman"/>
+          <w:sz w:val="24"/>
+          <w:szCs w:val="24"/>
+          <w:rtl w:val="0"/>
+        </w:rPr>
+        <w:t xml:space="preserve">All team members were familiar with Google Docs prior to beginning the project, and found it easier to use among one another compared to new software.</w:t>
+      </w:r>
+    </w:p>
+    <w:p>
+      <w:pPr>
+        <w:numPr>
+          <w:ilvl w:val="1"/>
+          <w:numId w:val="3"/>
+        </w:numPr>
+        <w:ind w:left="1440" w:hanging="360"/>
+        <w:rPr>
+          <w:rFonts w:ascii="Times New Roman" w:cs="Times New Roman" w:eastAsia="Times New Roman" w:hAnsi="Times New Roman"/>
+          <w:sz w:val="24"/>
+          <w:szCs w:val="24"/>
+          <w:u w:val="none"/>
+        </w:rPr>
+      </w:pPr>
+      <w:r>
+        <w:rPr>
+          <w:rFonts w:ascii="Times New Roman" w:cs="Times New Roman" w:eastAsia="Times New Roman" w:hAnsi="Times New Roman"/>
+          <w:sz w:val="24"/>
+          <w:szCs w:val="24"/>
+          <w:rtl w:val="0"/>
+        </w:rPr>
+        <w:t xml:space="preserve">Easy-to-understand interface makes it feasible for all members to utilize the many functions that Google Docs provides.</w:t>
+      </w:r>
+    </w:p>
+    <w:p>
+      <w:pPr>
+        <w:numPr>
           <w:ilvl w:val="0"/>
           <w:numId w:val="3"/>
         </w:numPr>
@@ -745,6 +1194,93 @@
           <w:u w:val="single"/>
           <w:rtl w:val="0"/>
         </w:rPr>
+        <w:t xml:space="preserve">Google Sheets</w:t>
+      </w:r>
+    </w:p>
+    <w:p>
+      <w:pPr>
+        <w:numPr>
+          <w:ilvl w:val="1"/>
+          <w:numId w:val="3"/>
+        </w:numPr>
+        <w:ind w:left="1440" w:hanging="360"/>
+        <w:rPr>
+          <w:rFonts w:ascii="Times New Roman" w:cs="Times New Roman" w:eastAsia="Times New Roman" w:hAnsi="Times New Roman"/>
+          <w:sz w:val="24"/>
+          <w:szCs w:val="24"/>
+          <w:u w:val="none"/>
+        </w:rPr>
+      </w:pPr>
+      <w:r>
+        <w:rPr>
+          <w:rFonts w:ascii="Times New Roman" w:cs="Times New Roman" w:eastAsia="Times New Roman" w:hAnsi="Times New Roman"/>
+          <w:sz w:val="24"/>
+          <w:szCs w:val="24"/>
+          <w:rtl w:val="0"/>
+        </w:rPr>
+        <w:t xml:space="preserve">Collaborative web-based application that was used to organize data.  Also used data to create charts and graphs that present visual information.</w:t>
+      </w:r>
+    </w:p>
+    <w:p>
+      <w:pPr>
+        <w:numPr>
+          <w:ilvl w:val="1"/>
+          <w:numId w:val="3"/>
+        </w:numPr>
+        <w:ind w:left="1440" w:hanging="360"/>
+        <w:rPr>
+          <w:rFonts w:ascii="Times New Roman" w:cs="Times New Roman" w:eastAsia="Times New Roman" w:hAnsi="Times New Roman"/>
+          <w:sz w:val="24"/>
+          <w:szCs w:val="24"/>
+          <w:u w:val="none"/>
+        </w:rPr>
+      </w:pPr>
+      <w:r>
+        <w:rPr>
+          <w:rFonts w:ascii="Times New Roman" w:cs="Times New Roman" w:eastAsia="Times New Roman" w:hAnsi="Times New Roman"/>
+          <w:sz w:val="24"/>
+          <w:szCs w:val="24"/>
+          <w:rtl w:val="0"/>
+        </w:rPr>
+        <w:t xml:space="preserve">Part of google applications suite that are all compatible under pre existing google accounts which all team members had prior to start of project </w:t>
+      </w:r>
+    </w:p>
+    <w:p>
+      <w:pPr>
+        <w:ind w:left="1440" w:firstLine="0"/>
+        <w:rPr>
+          <w:rFonts w:ascii="Times New Roman" w:cs="Times New Roman" w:eastAsia="Times New Roman" w:hAnsi="Times New Roman"/>
+          <w:sz w:val="24"/>
+          <w:szCs w:val="24"/>
+        </w:rPr>
+      </w:pPr>
+      <w:r>
+        <w:rPr>
+          <w:rtl w:val="0"/>
+        </w:rPr>
+      </w:r>
+    </w:p>
+    <w:p>
+      <w:pPr>
+        <w:numPr>
+          <w:ilvl w:val="0"/>
+          <w:numId w:val="3"/>
+        </w:numPr>
+        <w:ind w:left="720" w:hanging="360"/>
+        <w:rPr>
+          <w:rFonts w:ascii="Times New Roman" w:cs="Times New Roman" w:eastAsia="Times New Roman" w:hAnsi="Times New Roman"/>
+          <w:sz w:val="24"/>
+          <w:szCs w:val="24"/>
+        </w:rPr>
+      </w:pPr>
+      <w:r>
+        <w:rPr>
+          <w:rFonts w:ascii="Times New Roman" w:cs="Times New Roman" w:eastAsia="Times New Roman" w:hAnsi="Times New Roman"/>
+          <w:sz w:val="24"/>
+          <w:szCs w:val="24"/>
+          <w:u w:val="single"/>
+          <w:rtl w:val="0"/>
+        </w:rPr>
         <w:t xml:space="preserve">Discord (Ver. </w:t>
       </w:r>
       <w:r>
@@ -783,7 +1319,55 @@
           <w:szCs w:val="24"/>
           <w:rtl w:val="0"/>
         </w:rPr>
-        <w:t xml:space="preserve">Web-based application we’re using to easily communicate with each other as well as for meetings and discussions.</w:t>
+        <w:t xml:space="preserve">Web-based application to easily communicate with each other as well as for meetings and discussions.</w:t>
+      </w:r>
+    </w:p>
+    <w:p>
+      <w:pPr>
+        <w:numPr>
+          <w:ilvl w:val="1"/>
+          <w:numId w:val="3"/>
+        </w:numPr>
+        <w:ind w:left="1440" w:hanging="360"/>
+        <w:rPr>
+          <w:rFonts w:ascii="Times New Roman" w:cs="Times New Roman" w:eastAsia="Times New Roman" w:hAnsi="Times New Roman"/>
+          <w:sz w:val="24"/>
+          <w:szCs w:val="24"/>
+          <w:u w:val="none"/>
+        </w:rPr>
+      </w:pPr>
+      <w:r>
+        <w:rPr>
+          <w:rFonts w:ascii="Times New Roman" w:cs="Times New Roman" w:eastAsia="Times New Roman" w:hAnsi="Times New Roman"/>
+          <w:sz w:val="24"/>
+          <w:szCs w:val="24"/>
+          <w:rtl w:val="0"/>
+        </w:rPr>
+        <w:t xml:space="preserve">All team members have a lot of experience with Discord which makes it easier for team members to communicate with one another.</w:t>
+      </w:r>
+    </w:p>
+    <w:p>
+      <w:pPr>
+        <w:numPr>
+          <w:ilvl w:val="1"/>
+          <w:numId w:val="3"/>
+        </w:numPr>
+        <w:ind w:left="1440" w:hanging="360"/>
+        <w:rPr>
+          <w:rFonts w:ascii="Times New Roman" w:cs="Times New Roman" w:eastAsia="Times New Roman" w:hAnsi="Times New Roman"/>
+          <w:sz w:val="24"/>
+          <w:szCs w:val="24"/>
+          <w:u w:val="none"/>
+        </w:rPr>
+      </w:pPr>
+      <w:r>
+        <w:rPr>
+          <w:rFonts w:ascii="Times New Roman" w:cs="Times New Roman" w:eastAsia="Times New Roman" w:hAnsi="Times New Roman"/>
+          <w:sz w:val="24"/>
+          <w:szCs w:val="24"/>
+          <w:rtl w:val="0"/>
+        </w:rPr>
+        <w:t xml:space="preserve">Screen sharing features and group call features allow for team members to have an easier time in conveying information and sharing thoughts (from a visual and auditory point of view).</w:t>
       </w:r>
     </w:p>
     <w:p>
@@ -800,7 +1384,14 @@
           <w:b w:val="1"/>
           <w:rtl w:val="0"/>
         </w:rPr>
-        <w:t xml:space="preserve">2.3 Programming Languages</w:t>
+        <w:t xml:space="preserve">2.3 Programming </w:t>
+      </w:r>
+      <w:r>
+        <w:rPr>
+          <w:b w:val="1"/>
+          <w:rtl w:val="0"/>
+        </w:rPr>
+        <w:t xml:space="preserve">Languages</w:t>
       </w:r>
       <w:r>
         <w:rPr>
@@ -830,6 +1421,11 @@
         </w:rPr>
         <w:t xml:space="preserve">SQL</w:t>
       </w:r>
+      <w:r>
+        <w:rPr>
+          <w:rtl w:val="0"/>
+        </w:rPr>
+      </w:r>
     </w:p>
     <w:p>
       <w:pPr>
@@ -853,6 +1449,30 @@
           <w:rtl w:val="0"/>
         </w:rPr>
         <w:t xml:space="preserve">Main language we are using in order to create our databases since this language allows us to also handle any information we enter into these databases using tables, as well as being able to query these tables.</w:t>
+      </w:r>
+    </w:p>
+    <w:p>
+      <w:pPr>
+        <w:numPr>
+          <w:ilvl w:val="1"/>
+          <w:numId w:val="2"/>
+        </w:numPr>
+        <w:ind w:left="1440" w:hanging="360"/>
+        <w:rPr>
+          <w:rFonts w:ascii="Times New Roman" w:cs="Times New Roman" w:eastAsia="Times New Roman" w:hAnsi="Times New Roman"/>
+          <w:sz w:val="24"/>
+          <w:szCs w:val="24"/>
+          <w:u w:val="none"/>
+        </w:rPr>
+      </w:pPr>
+      <w:r>
+        <w:rPr>
+          <w:rFonts w:ascii="Times New Roman" w:cs="Times New Roman" w:eastAsia="Times New Roman" w:hAnsi="Times New Roman"/>
+          <w:sz w:val="24"/>
+          <w:szCs w:val="24"/>
+          <w:rtl w:val="0"/>
+        </w:rPr>
+        <w:t xml:space="preserve">All team members have experience utilizing this language to manipulate and access databases </w:t>
       </w:r>
     </w:p>
     <w:p>
@@ -876,7 +1496,7 @@
           <w:szCs w:val="24"/>
           <w:rtl w:val="0"/>
         </w:rPr>
-        <w:t xml:space="preserve">C#</w:t>
+        <w:t xml:space="preserve">C# (Ver. 9.0)</w:t>
       </w:r>
     </w:p>
     <w:p>
@@ -900,7 +1520,73 @@
           <w:szCs w:val="24"/>
           <w:rtl w:val="0"/>
         </w:rPr>
-        <w:t xml:space="preserve">The language in which the majority of our web application will be written in due to the fact that it works well with Visual Studio 2019.</w:t>
+        <w:t xml:space="preserve">The language in which the majority of our web application will be written in due to the fact that it works well with Visual Studio </w:t>
+      </w:r>
+      <w:r>
+        <w:rPr>
+          <w:rFonts w:ascii="Times New Roman" w:cs="Times New Roman" w:eastAsia="Times New Roman" w:hAnsi="Times New Roman"/>
+          <w:sz w:val="24"/>
+          <w:szCs w:val="24"/>
+          <w:rtl w:val="0"/>
+        </w:rPr>
+        <w:t xml:space="preserve">2019</w:t>
+      </w:r>
+      <w:r>
+        <w:rPr>
+          <w:rFonts w:ascii="Times New Roman" w:cs="Times New Roman" w:eastAsia="Times New Roman" w:hAnsi="Times New Roman"/>
+          <w:sz w:val="24"/>
+          <w:szCs w:val="24"/>
+          <w:rtl w:val="0"/>
+        </w:rPr>
+        <w:t xml:space="preserve">.</w:t>
+      </w:r>
+    </w:p>
+    <w:p>
+      <w:pPr>
+        <w:numPr>
+          <w:ilvl w:val="1"/>
+          <w:numId w:val="2"/>
+        </w:numPr>
+        <w:ind w:left="1440" w:hanging="360"/>
+        <w:rPr>
+          <w:rFonts w:ascii="Times New Roman" w:cs="Times New Roman" w:eastAsia="Times New Roman" w:hAnsi="Times New Roman"/>
+          <w:sz w:val="24"/>
+          <w:szCs w:val="24"/>
+          <w:u w:val="none"/>
+        </w:rPr>
+      </w:pPr>
+      <w:r>
+        <w:rPr>
+          <w:rFonts w:ascii="Times New Roman" w:cs="Times New Roman" w:eastAsia="Times New Roman" w:hAnsi="Times New Roman"/>
+          <w:sz w:val="24"/>
+          <w:szCs w:val="24"/>
+          <w:rtl w:val="0"/>
+        </w:rPr>
+        <w:t xml:space="preserve">For its high scaling capability and for its faster development time compared to other coding languages. </w:t>
+      </w:r>
+    </w:p>
+    <w:p>
+      <w:pPr>
+        <w:numPr>
+          <w:ilvl w:val="1"/>
+          <w:numId w:val="2"/>
+        </w:numPr>
+        <w:ind w:left="1440" w:hanging="360"/>
+        <w:rPr>
+          <w:rFonts w:ascii="Times New Roman" w:cs="Times New Roman" w:eastAsia="Times New Roman" w:hAnsi="Times New Roman"/>
+          <w:sz w:val="24"/>
+          <w:szCs w:val="24"/>
+          <w:u w:val="none"/>
+        </w:rPr>
+      </w:pPr>
+      <w:r>
+        <w:rPr>
+          <w:rFonts w:ascii="Times New Roman" w:cs="Times New Roman" w:eastAsia="Times New Roman" w:hAnsi="Times New Roman"/>
+          <w:sz w:val="24"/>
+          <w:szCs w:val="24"/>
+          <w:rtl w:val="0"/>
+        </w:rPr>
+        <w:t xml:space="preserve">Offers attractive features for smooth development </w:t>
       </w:r>
       <w:r>
         <w:rPr>
@@ -973,20 +1659,38 @@
           <w:szCs w:val="24"/>
           <w:rtl w:val="0"/>
         </w:rPr>
-        <w:t xml:space="preserve">Interfaces our team uses in order to work on the project using the latest versions of both Windows 10 and MacOS.</w:t>
+        <w:t xml:space="preserve">Interfaces our team uses in order to work on the project using the latest versions of both Windows 10+ and MacOS Big Sur 11.5.2+.</w:t>
       </w:r>
     </w:p>
     <w:p>
       <w:pPr>
         <w:pStyle w:val="Heading1"/>
         <w:rPr>
-          <w:rFonts w:ascii="Times New Roman" w:cs="Times New Roman" w:eastAsia="Times New Roman" w:hAnsi="Times New Roman"/>
-          <w:sz w:val="24"/>
-          <w:szCs w:val="24"/>
-        </w:rPr>
-      </w:pPr>
-      <w:bookmarkStart w:colFirst="0" w:colLast="0" w:name="_a30zzsvv2ya9" w:id="9"/>
+          <w:b w:val="1"/>
+        </w:rPr>
+      </w:pPr>
+      <w:bookmarkStart w:colFirst="0" w:colLast="0" w:name="_93hpf2rdo4x6" w:id="9"/>
       <w:bookmarkEnd w:id="9"/>
+      <w:r>
+        <w:br w:type="page"/>
+      </w:r>
+      <w:r>
+        <w:rPr>
+          <w:rtl w:val="0"/>
+        </w:rPr>
+      </w:r>
+    </w:p>
+    <w:p>
+      <w:pPr>
+        <w:pStyle w:val="Heading1"/>
+        <w:rPr>
+          <w:rFonts w:ascii="Times New Roman" w:cs="Times New Roman" w:eastAsia="Times New Roman" w:hAnsi="Times New Roman"/>
+          <w:sz w:val="24"/>
+          <w:szCs w:val="24"/>
+        </w:rPr>
+      </w:pPr>
+      <w:bookmarkStart w:colFirst="0" w:colLast="0" w:name="_co4aqb6yc4rr" w:id="10"/>
+      <w:bookmarkEnd w:id="10"/>
       <w:r>
         <w:rPr>
           <w:b w:val="1"/>
@@ -1494,8 +2198,12 @@
             </w:pPr>
             <w:r>
               <w:rPr>
+                <w:rFonts w:ascii="Times New Roman" w:cs="Times New Roman" w:eastAsia="Times New Roman" w:hAnsi="Times New Roman"/>
+                <w:sz w:val="24"/>
+                <w:szCs w:val="24"/>
                 <w:rtl w:val="0"/>
               </w:rPr>
+              <w:t xml:space="preserve">1.2</w:t>
             </w:r>
           </w:p>
         </w:tc>
@@ -1535,8 +2243,12 @@
             </w:pPr>
             <w:r>
               <w:rPr>
+                <w:rFonts w:ascii="Times New Roman" w:cs="Times New Roman" w:eastAsia="Times New Roman" w:hAnsi="Times New Roman"/>
+                <w:sz w:val="24"/>
+                <w:szCs w:val="24"/>
                 <w:rtl w:val="0"/>
               </w:rPr>
+              <w:t xml:space="preserve">10/06/21</w:t>
             </w:r>
           </w:p>
         </w:tc>
@@ -1576,8 +2288,12 @@
             </w:pPr>
             <w:r>
               <w:rPr>
+                <w:rFonts w:ascii="Times New Roman" w:cs="Times New Roman" w:eastAsia="Times New Roman" w:hAnsi="Times New Roman"/>
+                <w:sz w:val="24"/>
+                <w:szCs w:val="24"/>
                 <w:rtl w:val="0"/>
               </w:rPr>
+              <w:t xml:space="preserve">Milestone 1 Deliverable</w:t>
             </w:r>
           </w:p>
         </w:tc>
@@ -1604,113 +2320,6 @@
     </w:sectPr>
   </w:body>
 </w:document>
-</file>
-
-<file path=word/comments.xml><?xml version="1.0" encoding="utf-8"?>
-<w:comments xmlns:mc="http://schemas.openxmlformats.org/markup-compatibility/2006" xmlns:o="urn:schemas-microsoft-com:office:office" xmlns:r="http://schemas.openxmlformats.org/officeDocument/2006/relationships" xmlns:m="http://schemas.openxmlformats.org/officeDocument/2006/math" xmlns:v="urn:schemas-microsoft-com:vml" xmlns:wp="http://schemas.openxmlformats.org/drawingml/2006/wordprocessingDrawing" xmlns:w10="urn:schemas-microsoft-com:office:word" xmlns:w="http://schemas.openxmlformats.org/wordprocessingml/2006/main" xmlns:wne="http://schemas.microsoft.com/office/word/2006/wordml" xmlns:sl="http://schemas.openxmlformats.org/schemaLibrary/2006/main" xmlns:a="http://schemas.openxmlformats.org/drawingml/2006/main" xmlns:pic="http://schemas.openxmlformats.org/drawingml/2006/picture" xmlns:c="http://schemas.openxmlformats.org/drawingml/2006/chart" xmlns:lc="http://schemas.openxmlformats.org/drawingml/2006/lockedCanvas" xmlns:dgm="http://schemas.openxmlformats.org/drawingml/2006/diagram" xmlns:wps="http://schemas.microsoft.com/office/word/2010/wordprocessingShape" xmlns:wpg="http://schemas.microsoft.com/office/word/2010/wordprocessingGroup" xmlns:w14="http://schemas.microsoft.com/office/word/2010/wordml" xmlns:w15="http://schemas.microsoft.com/office/word/2012/wordml">
-  <w:comment w:author="Curtis Nishihira" w:id="1" w:date="2021-10-02T17:16:25Z">
-    <w:p>
-      <w:pPr>
-        <w:keepNext w:val="0"/>
-        <w:keepLines w:val="0"/>
-        <w:pageBreakBefore w:val="0"/>
-        <w:widowControl w:val="0"/>
-        <w:pBdr>
-          <w:top w:space="0" w:sz="0" w:val="nil"/>
-          <w:left w:space="0" w:sz="0" w:val="nil"/>
-          <w:bottom w:space="0" w:sz="0" w:val="nil"/>
-          <w:right w:space="0" w:sz="0" w:val="nil"/>
-          <w:between w:space="0" w:sz="0" w:val="nil"/>
-        </w:pBdr>
-        <w:shd w:fill="auto" w:val="clear"/>
-        <w:spacing w:after="0" w:before="0" w:line="240" w:lineRule="auto"/>
-        <w:ind w:left="0" w:right="0" w:firstLine="0"/>
-        <w:jc w:val="left"/>
-        <w:rPr>
-          <w:rFonts w:ascii="Arial" w:cs="Arial" w:eastAsia="Arial" w:hAnsi="Arial"/>
-          <w:b w:val="0"/>
-          <w:i w:val="0"/>
-          <w:smallCaps w:val="0"/>
-          <w:strike w:val="0"/>
-          <w:color w:val="000000"/>
-          <w:sz w:val="22"/>
-          <w:szCs w:val="22"/>
-          <w:u w:val="none"/>
-          <w:shd w:fill="auto" w:val="clear"/>
-          <w:vertAlign w:val="baseline"/>
-        </w:rPr>
-      </w:pPr>
-      <w:r>
-        <w:rPr>
-          <w:rFonts w:ascii="Arial" w:cs="Arial" w:eastAsia="Arial" w:hAnsi="Arial"/>
-          <w:b w:val="0"/>
-          <w:i w:val="0"/>
-          <w:smallCaps w:val="0"/>
-          <w:strike w:val="0"/>
-          <w:color w:val="000000"/>
-          <w:sz w:val="22"/>
-          <w:szCs w:val="22"/>
-          <w:u w:val="none"/>
-          <w:shd w:fill="auto" w:val="clear"/>
-          <w:vertAlign w:val="baseline"/>
-          <w:rtl w:val="0"/>
-        </w:rPr>
-        <w:t xml:space="preserve">what about debugging and testing.</w:t>
-      </w:r>
-    </w:p>
-  </w:comment>
-  <w:comment w:author="Curtis Nishihira" w:id="0" w:date="2021-10-02T17:20:36Z">
-    <w:p>
-      <w:pPr>
-        <w:keepNext w:val="0"/>
-        <w:keepLines w:val="0"/>
-        <w:pageBreakBefore w:val="0"/>
-        <w:widowControl w:val="0"/>
-        <w:pBdr>
-          <w:top w:space="0" w:sz="0" w:val="nil"/>
-          <w:left w:space="0" w:sz="0" w:val="nil"/>
-          <w:bottom w:space="0" w:sz="0" w:val="nil"/>
-          <w:right w:space="0" w:sz="0" w:val="nil"/>
-          <w:between w:space="0" w:sz="0" w:val="nil"/>
-        </w:pBdr>
-        <w:shd w:fill="auto" w:val="clear"/>
-        <w:spacing w:after="0" w:before="0" w:line="240" w:lineRule="auto"/>
-        <w:ind w:left="0" w:right="0" w:firstLine="0"/>
-        <w:jc w:val="left"/>
-        <w:rPr>
-          <w:rFonts w:ascii="Arial" w:cs="Arial" w:eastAsia="Arial" w:hAnsi="Arial"/>
-          <w:b w:val="0"/>
-          <w:i w:val="0"/>
-          <w:smallCaps w:val="0"/>
-          <w:strike w:val="0"/>
-          <w:color w:val="000000"/>
-          <w:sz w:val="22"/>
-          <w:szCs w:val="22"/>
-          <w:u w:val="none"/>
-          <w:shd w:fill="auto" w:val="clear"/>
-          <w:vertAlign w:val="baseline"/>
-        </w:rPr>
-      </w:pPr>
-      <w:r>
-        <w:rPr>
-          <w:rFonts w:ascii="Arial" w:cs="Arial" w:eastAsia="Arial" w:hAnsi="Arial"/>
-          <w:b w:val="0"/>
-          <w:i w:val="0"/>
-          <w:smallCaps w:val="0"/>
-          <w:strike w:val="0"/>
-          <w:color w:val="000000"/>
-          <w:sz w:val="22"/>
-          <w:szCs w:val="22"/>
-          <w:u w:val="none"/>
-          <w:shd w:fill="auto" w:val="clear"/>
-          <w:vertAlign w:val="baseline"/>
-          <w:rtl w:val="0"/>
-        </w:rPr>
-        <w:t xml:space="preserve">Should we address the back end framework?</w:t>
-      </w:r>
-    </w:p>
-  </w:comment>
-</w:comments>
 </file>
 
 <file path=word/numbering.xml><?xml version="1.0" encoding="utf-8"?>

</xml_diff>